<commit_message>
Comments added in backend as <----comment----> where improvement is needed to avoid any bugs
</commit_message>
<xml_diff>
--- a/Docs/Folwcharts/4)Account page.docx
+++ b/Docs/Folwcharts/4)Account page.docx
@@ -1862,7 +1862,10 @@
                               <w:jc w:val="center"/>
                             </w:pPr>
                             <w:r>
-                              <w:t>ACCOUNT PAGE</w:t>
+                              <w:t xml:space="preserve">ACCOUNT </w:t>
+                            </w:r>
+                            <w:r>
+                              <w:t>INFO</w:t>
                             </w:r>
                           </w:p>
                         </w:txbxContent>
@@ -1889,7 +1892,10 @@
                         <w:jc w:val="center"/>
                       </w:pPr>
                       <w:r>
-                        <w:t>ACCOUNT PAGE</w:t>
+                        <w:t xml:space="preserve">ACCOUNT </w:t>
+                      </w:r>
+                      <w:r>
+                        <w:t>INFO</w:t>
                       </w:r>
                     </w:p>
                   </w:txbxContent>

</xml_diff>